<commit_message>
Início da questão 4
</commit_message>
<xml_diff>
--- a/Lista de exercícios 1.docx
+++ b/Lista de exercícios 1.docx
@@ -194,54 +194,91 @@
           <w:color w:val="000000"/>
           <w:lang w:eastAsia="pt-BR"/>
         </w:rPr>
-        <w:t>nomeado “matrix.h” com o intuito de separar as rotinas desenvolvidas para cada tipo de problema. Nele, foram inseridas as funções responsáveis pela verificação da possibilidade de multiplicação entre matrizes, inicializador de matrizes, multiplicador e uma rotina específica para desalocar matrizes uma vez que estas são criadas dinamicamente.</w:t>
-      </w:r>
-    </w:p>
-    <w:p>
-      <w:pPr>
-        <w:spacing w:line="240" w:lineRule="auto"/>
-        <w:ind w:firstLine="708"/>
+        <w:t>nomeado “</w:t>
+      </w:r>
+      <w:proofErr w:type="spellStart"/>
+      <w:r>
         <w:rPr>
           <w:rFonts w:eastAsia="Times New Roman" w:cs="Times New Roman"/>
           <w:color w:val="000000"/>
           <w:lang w:eastAsia="pt-BR"/>
         </w:rPr>
-      </w:pPr>
+        <w:t>matrix.h</w:t>
+      </w:r>
+      <w:proofErr w:type="spellEnd"/>
       <w:r>
         <w:rPr>
           <w:rFonts w:eastAsia="Times New Roman" w:cs="Times New Roman"/>
           <w:color w:val="000000"/>
           <w:lang w:eastAsia="pt-BR"/>
         </w:rPr>
-        <w:t>A verificação é feita através da comparação entre o número de colunas da primeira matriz na multiplicação e o número de linhas da segunda. O tamanho dos elementos multiplicados é definido pelo usuário exigindo então uma requisição de dados inicialmente.</w:t>
-      </w:r>
-    </w:p>
-    <w:p>
-      <w:pPr>
-        <w:spacing w:line="240" w:lineRule="auto"/>
-        <w:ind w:firstLine="708"/>
+        <w:t xml:space="preserve">” com o intuito de separar as rotinas desenvolvidas para cada tipo de problema. Nele, foram inseridas as funções responsáveis pela verificação da possibilidade de multiplicação entre matrizes, </w:t>
+      </w:r>
+      <w:proofErr w:type="spellStart"/>
+      <w:r>
         <w:rPr>
           <w:rFonts w:eastAsia="Times New Roman" w:cs="Times New Roman"/>
           <w:color w:val="000000"/>
           <w:lang w:eastAsia="pt-BR"/>
         </w:rPr>
-      </w:pPr>
+        <w:t>inicializador</w:t>
+      </w:r>
+      <w:proofErr w:type="spellEnd"/>
       <w:r>
         <w:rPr>
           <w:rFonts w:eastAsia="Times New Roman" w:cs="Times New Roman"/>
           <w:color w:val="000000"/>
           <w:lang w:eastAsia="pt-BR"/>
         </w:rPr>
-        <w:t xml:space="preserve">Com os tamanhos especificados, passa-se então para a multiplicação das matrizes, caso a operação possa ser realizada. Uma rotina em MATLAB foi feita com o intuito de comparar os resultados oriundos da rotina em C com </w:t>
-      </w:r>
-      <w:r>
+        <w:t xml:space="preserve"> de matrizes, multiplicador e uma rotina específica para desalocar matrizes uma vez que estas são criadas dinamicamente.</w:t>
+      </w:r>
+    </w:p>
+    <w:p>
+      <w:pPr>
+        <w:spacing w:line="240" w:lineRule="auto"/>
+        <w:ind w:firstLine="708"/>
         <w:rPr>
           <w:rFonts w:eastAsia="Times New Roman" w:cs="Times New Roman"/>
           <w:color w:val="000000"/>
           <w:lang w:eastAsia="pt-BR"/>
         </w:rPr>
+      </w:pPr>
+      <w:r>
+        <w:rPr>
+          <w:rFonts w:eastAsia="Times New Roman" w:cs="Times New Roman"/>
+          <w:color w:val="000000"/>
+          <w:lang w:eastAsia="pt-BR"/>
+        </w:rPr>
+        <w:t>A verificação é feita através da comparação entre o número de colunas da primeira matriz na multiplicação e o número de linhas da segunda. O tamanho dos elementos multiplicados é definido pelo usuário exigindo então uma requisição de dados inicialmente.</w:t>
+      </w:r>
+    </w:p>
+    <w:p>
+      <w:pPr>
+        <w:spacing w:line="240" w:lineRule="auto"/>
+        <w:ind w:firstLine="708"/>
+        <w:rPr>
+          <w:rFonts w:eastAsia="Times New Roman" w:cs="Times New Roman"/>
+          <w:color w:val="000000"/>
+          <w:lang w:eastAsia="pt-BR"/>
+        </w:rPr>
+      </w:pPr>
+      <w:r>
+        <w:rPr>
+          <w:rFonts w:eastAsia="Times New Roman" w:cs="Times New Roman"/>
+          <w:color w:val="000000"/>
+          <w:lang w:eastAsia="pt-BR"/>
+        </w:rPr>
+        <w:t xml:space="preserve">Com os tamanhos especificados, passa-se então para a multiplicação das matrizes, caso a operação possa ser realizada. Uma rotina em MATLAB foi feita com o intuito de comparar os resultados oriundos da rotina em C com </w:t>
+      </w:r>
+      <w:r>
+        <w:rPr>
+          <w:rFonts w:eastAsia="Times New Roman" w:cs="Times New Roman"/>
+          <w:color w:val="000000"/>
+          <w:lang w:eastAsia="pt-BR"/>
+        </w:rPr>
         <w:t>precisões de ponto flutuante (</w:t>
       </w:r>
+      <w:proofErr w:type="spellStart"/>
       <w:r>
         <w:rPr>
           <w:rFonts w:eastAsia="Times New Roman" w:cs="Times New Roman"/>
@@ -252,6 +289,7 @@
         </w:rPr>
         <w:t>float</w:t>
       </w:r>
+      <w:proofErr w:type="spellEnd"/>
       <w:r>
         <w:rPr>
           <w:rFonts w:eastAsia="Times New Roman" w:cs="Times New Roman"/>
@@ -260,6 +298,7 @@
         </w:rPr>
         <w:t xml:space="preserve">) e </w:t>
       </w:r>
+      <w:proofErr w:type="spellStart"/>
       <w:r>
         <w:rPr>
           <w:rFonts w:eastAsia="Times New Roman" w:cs="Times New Roman"/>
@@ -270,6 +309,7 @@
         </w:rPr>
         <w:t>double</w:t>
       </w:r>
+      <w:proofErr w:type="spellEnd"/>
       <w:r>
         <w:rPr>
           <w:rFonts w:eastAsia="Times New Roman" w:cs="Times New Roman"/>
@@ -446,15 +486,7 @@
                   <w:color w:val="000000"/>
                   <w:lang w:eastAsia="pt-BR"/>
                 </w:rPr>
-                <m:t>,</m:t>
-              </m:r>
-              <m:r>
-                <w:rPr>
-                  <w:rFonts w:ascii="Cambria Math" w:eastAsia="Times New Roman" w:hAnsi="Cambria Math" w:cs="Times New Roman"/>
-                  <w:color w:val="000000"/>
-                  <w:lang w:eastAsia="pt-BR"/>
-                </w:rPr>
-                <m:t xml:space="preserve"> #</m:t>
+                <m:t>, #</m:t>
               </m:r>
               <m:d>
                 <m:dPr>
@@ -542,8 +574,27 @@
           <w:color w:val="000000"/>
           <w:lang w:eastAsia="pt-BR"/>
         </w:rPr>
-        <w:t xml:space="preserve">aleatória criada através da função “rand” da biblioteca </w:t>
-      </w:r>
+        <w:t>aleatória criada através da função “</w:t>
+      </w:r>
+      <w:proofErr w:type="spellStart"/>
+      <w:r>
+        <w:rPr>
+          <w:rFonts w:eastAsia="Times New Roman" w:cs="Times New Roman"/>
+          <w:color w:val="000000"/>
+          <w:lang w:eastAsia="pt-BR"/>
+        </w:rPr>
+        <w:t>rand</w:t>
+      </w:r>
+      <w:proofErr w:type="spellEnd"/>
+      <w:r>
+        <w:rPr>
+          <w:rFonts w:eastAsia="Times New Roman" w:cs="Times New Roman"/>
+          <w:color w:val="000000"/>
+          <w:lang w:eastAsia="pt-BR"/>
+        </w:rPr>
+        <w:t xml:space="preserve">” da biblioteca </w:t>
+      </w:r>
+      <w:proofErr w:type="spellStart"/>
       <w:r>
         <w:rPr>
           <w:rFonts w:eastAsia="Times New Roman" w:cs="Times New Roman"/>
@@ -554,6 +605,7 @@
         </w:rPr>
         <w:t>stdlib</w:t>
       </w:r>
+      <w:proofErr w:type="spellEnd"/>
       <w:r>
         <w:rPr>
           <w:rFonts w:eastAsia="Times New Roman" w:cs="Times New Roman"/>
@@ -579,42 +631,43 @@
           <w:color w:val="000000"/>
           <w:lang w:eastAsia="pt-BR"/>
         </w:rPr>
-        <w:t xml:space="preserve">A norma implementada para comparação de resultados foi a norma de Frobenius, uma vez que esta expressa de forma similar </w:t>
-      </w:r>
+        <w:t xml:space="preserve">A norma implementada para comparação de resultados foi a norma de </w:t>
+      </w:r>
+      <w:proofErr w:type="spellStart"/>
       <w:r>
         <w:rPr>
           <w:rFonts w:eastAsia="Times New Roman" w:cs="Times New Roman"/>
           <w:color w:val="000000"/>
           <w:lang w:eastAsia="pt-BR"/>
         </w:rPr>
-        <w:t>a média geométrica dos elementos da matriz.</w:t>
-      </w:r>
-    </w:p>
-    <w:p>
-      <w:pPr>
-        <w:spacing w:line="240" w:lineRule="auto"/>
-        <w:ind w:firstLine="708"/>
+        <w:t>Frobenius</w:t>
+      </w:r>
+      <w:proofErr w:type="spellEnd"/>
+      <w:r>
         <w:rPr>
           <w:rFonts w:eastAsia="Times New Roman" w:cs="Times New Roman"/>
           <w:color w:val="000000"/>
           <w:lang w:eastAsia="pt-BR"/>
         </w:rPr>
-      </w:pPr>
+        <w:t xml:space="preserve">, uma vez que </w:t>
+      </w:r>
+      <w:proofErr w:type="spellStart"/>
       <w:r>
         <w:rPr>
           <w:rFonts w:eastAsia="Times New Roman" w:cs="Times New Roman"/>
           <w:color w:val="000000"/>
           <w:lang w:eastAsia="pt-BR"/>
         </w:rPr>
-        <w:t>A título de comparação entre as duas precisões, vários tamanhos de matrizes distintos foram gerad</w:t>
-      </w:r>
+        <w:t>esta</w:t>
+      </w:r>
+      <w:proofErr w:type="spellEnd"/>
       <w:r>
         <w:rPr>
           <w:rFonts w:eastAsia="Times New Roman" w:cs="Times New Roman"/>
           <w:color w:val="000000"/>
           <w:lang w:eastAsia="pt-BR"/>
         </w:rPr>
-        <w:t>o</w:t>
+        <w:t xml:space="preserve"> expressa de forma similar </w:t>
       </w:r>
       <w:r>
         <w:rPr>
@@ -622,35 +675,71 @@
           <w:color w:val="000000"/>
           <w:lang w:eastAsia="pt-BR"/>
         </w:rPr>
-        <w:t xml:space="preserve">s aleatoriamente e então comparadas com o resultado </w:t>
-      </w:r>
-      <w:r>
+        <w:t>a média geométrica dos elementos da matriz.</w:t>
+      </w:r>
+    </w:p>
+    <w:p>
+      <w:pPr>
+        <w:spacing w:line="240" w:lineRule="auto"/>
+        <w:ind w:firstLine="708"/>
         <w:rPr>
           <w:rFonts w:eastAsia="Times New Roman" w:cs="Times New Roman"/>
           <w:color w:val="000000"/>
           <w:lang w:eastAsia="pt-BR"/>
         </w:rPr>
-        <w:t>oriundo da rotina em MATLAB.</w:t>
-      </w:r>
-    </w:p>
-    <w:p>
-      <w:pPr>
-        <w:spacing w:line="240" w:lineRule="auto"/>
-        <w:ind w:firstLine="708"/>
+      </w:pPr>
+      <w:r>
         <w:rPr>
           <w:rFonts w:eastAsia="Times New Roman" w:cs="Times New Roman"/>
           <w:color w:val="000000"/>
           <w:lang w:eastAsia="pt-BR"/>
         </w:rPr>
-      </w:pPr>
+        <w:t>A título de comparação entre as duas precisões, vários tamanhos de matrizes distintos foram gerad</w:t>
+      </w:r>
       <w:r>
         <w:rPr>
           <w:rFonts w:eastAsia="Times New Roman" w:cs="Times New Roman"/>
           <w:color w:val="000000"/>
           <w:lang w:eastAsia="pt-BR"/>
         </w:rPr>
+        <w:t>o</w:t>
+      </w:r>
+      <w:r>
+        <w:rPr>
+          <w:rFonts w:eastAsia="Times New Roman" w:cs="Times New Roman"/>
+          <w:color w:val="000000"/>
+          <w:lang w:eastAsia="pt-BR"/>
+        </w:rPr>
+        <w:t xml:space="preserve">s aleatoriamente e então comparadas com o resultado </w:t>
+      </w:r>
+      <w:r>
+        <w:rPr>
+          <w:rFonts w:eastAsia="Times New Roman" w:cs="Times New Roman"/>
+          <w:color w:val="000000"/>
+          <w:lang w:eastAsia="pt-BR"/>
+        </w:rPr>
+        <w:t>oriundo da rotina em MATLAB.</w:t>
+      </w:r>
+    </w:p>
+    <w:p>
+      <w:pPr>
+        <w:spacing w:line="240" w:lineRule="auto"/>
+        <w:ind w:firstLine="708"/>
+        <w:rPr>
+          <w:rFonts w:eastAsia="Times New Roman" w:cs="Times New Roman"/>
+          <w:color w:val="000000"/>
+          <w:lang w:eastAsia="pt-BR"/>
+        </w:rPr>
+      </w:pPr>
+      <w:r>
+        <w:rPr>
+          <w:rFonts w:eastAsia="Times New Roman" w:cs="Times New Roman"/>
+          <w:color w:val="000000"/>
+          <w:lang w:eastAsia="pt-BR"/>
+        </w:rPr>
         <w:t xml:space="preserve">Com a precisão </w:t>
       </w:r>
+      <w:proofErr w:type="spellStart"/>
       <w:r>
         <w:rPr>
           <w:rFonts w:eastAsia="Times New Roman" w:cs="Times New Roman"/>
@@ -661,6 +750,7 @@
         </w:rPr>
         <w:t>float</w:t>
       </w:r>
+      <w:proofErr w:type="spellEnd"/>
       <w:r>
         <w:rPr>
           <w:rFonts w:eastAsia="Times New Roman" w:cs="Times New Roman"/>
@@ -675,16 +765,18 @@
           <w:color w:val="000000"/>
           <w:lang w:eastAsia="pt-BR"/>
         </w:rPr>
-        <w:t xml:space="preserve">da norma de Frobenius </w:t>
-      </w:r>
+        <w:t xml:space="preserve">da norma de </w:t>
+      </w:r>
+      <w:proofErr w:type="spellStart"/>
       <w:r>
         <w:rPr>
           <w:rFonts w:eastAsia="Times New Roman" w:cs="Times New Roman"/>
           <w:color w:val="000000"/>
           <w:lang w:eastAsia="pt-BR"/>
         </w:rPr>
-        <w:t>expressos na Tabela I.</w:t>
-      </w:r>
+        <w:t>Frobenius</w:t>
+      </w:r>
+      <w:proofErr w:type="spellEnd"/>
       <w:r>
         <w:rPr>
           <w:rFonts w:eastAsia="Times New Roman" w:cs="Times New Roman"/>
@@ -693,6 +785,22 @@
         </w:rPr>
         <w:t xml:space="preserve"> </w:t>
       </w:r>
+      <w:r>
+        <w:rPr>
+          <w:rFonts w:eastAsia="Times New Roman" w:cs="Times New Roman"/>
+          <w:color w:val="000000"/>
+          <w:lang w:eastAsia="pt-BR"/>
+        </w:rPr>
+        <w:t>expressos na Tabela I.</w:t>
+      </w:r>
+      <w:r>
+        <w:rPr>
+          <w:rFonts w:eastAsia="Times New Roman" w:cs="Times New Roman"/>
+          <w:color w:val="000000"/>
+          <w:lang w:eastAsia="pt-BR"/>
+        </w:rPr>
+        <w:t xml:space="preserve"> </w:t>
+      </w:r>
     </w:p>
     <w:p>
       <w:pPr>
@@ -759,13 +867,22 @@
           <w:rFonts w:cs="Times New Roman"/>
           <w:color w:val="auto"/>
         </w:rPr>
-        <w:t xml:space="preserve"> sobre as normas de Frobenius</w:t>
-      </w:r>
+        <w:t xml:space="preserve"> sobre as normas de </w:t>
+      </w:r>
+      <w:proofErr w:type="spellStart"/>
       <w:r>
         <w:rPr>
           <w:rFonts w:cs="Times New Roman"/>
           <w:color w:val="auto"/>
         </w:rPr>
+        <w:t>Frobenius</w:t>
+      </w:r>
+      <w:proofErr w:type="spellEnd"/>
+      <w:r>
+        <w:rPr>
+          <w:rFonts w:cs="Times New Roman"/>
+          <w:color w:val="auto"/>
+        </w:rPr>
         <w:t xml:space="preserve"> </w:t>
       </w:r>
       <w:r>
@@ -780,7 +897,23 @@
           <w:rFonts w:cs="Times New Roman"/>
           <w:color w:val="auto"/>
         </w:rPr>
-        <w:t>considerando precisão float. Comparação entre programa C e resultado do MATLAB.</w:t>
+        <w:t xml:space="preserve">considerando precisão </w:t>
+      </w:r>
+      <w:proofErr w:type="spellStart"/>
+      <w:r>
+        <w:rPr>
+          <w:rFonts w:cs="Times New Roman"/>
+          <w:color w:val="auto"/>
+        </w:rPr>
+        <w:t>float</w:t>
+      </w:r>
+      <w:proofErr w:type="spellEnd"/>
+      <w:r>
+        <w:rPr>
+          <w:rFonts w:cs="Times New Roman"/>
+          <w:color w:val="auto"/>
+        </w:rPr>
+        <w:t>. Comparação entre programa C e resultado do MATLAB.</w:t>
       </w:r>
     </w:p>
     <w:tbl>
@@ -2348,6 +2481,7 @@
         </w:rPr>
         <w:t>De forma similar, o mesmo procedimento com matrizes do mesmo tamanho, porém com possibilidade de serem diferentes, foi realizado considerando precisão estendida (</w:t>
       </w:r>
+      <w:proofErr w:type="spellStart"/>
       <w:r>
         <w:rPr>
           <w:rFonts w:eastAsia="Times New Roman" w:cs="Times New Roman"/>
@@ -2358,6 +2492,7 @@
         </w:rPr>
         <w:t>double</w:t>
       </w:r>
+      <w:proofErr w:type="spellEnd"/>
       <w:r>
         <w:rPr>
           <w:rFonts w:eastAsia="Times New Roman" w:cs="Times New Roman"/>
@@ -2445,13 +2580,29 @@
           <w:rFonts w:cs="Times New Roman"/>
           <w:color w:val="auto"/>
         </w:rPr>
-        <w:t xml:space="preserve">. Erros percentuais sobre as normas de Frobenius </w:t>
-      </w:r>
+        <w:t xml:space="preserve">. Erros percentuais sobre as normas de </w:t>
+      </w:r>
+      <w:proofErr w:type="spellStart"/>
       <w:r>
         <w:rPr>
           <w:rFonts w:cs="Times New Roman"/>
           <w:color w:val="auto"/>
         </w:rPr>
+        <w:t>Frobenius</w:t>
+      </w:r>
+      <w:proofErr w:type="spellEnd"/>
+      <w:r>
+        <w:rPr>
+          <w:rFonts w:cs="Times New Roman"/>
+          <w:color w:val="auto"/>
+        </w:rPr>
+        <w:t xml:space="preserve"> </w:t>
+      </w:r>
+      <w:r>
+        <w:rPr>
+          <w:rFonts w:cs="Times New Roman"/>
+          <w:color w:val="auto"/>
+        </w:rPr>
         <w:t xml:space="preserve">para multiplicação de matrizes </w:t>
       </w:r>
       <w:r>
@@ -2461,6 +2612,7 @@
         </w:rPr>
         <w:t xml:space="preserve">considerando precisão </w:t>
       </w:r>
+      <w:proofErr w:type="spellStart"/>
       <w:r>
         <w:rPr>
           <w:rFonts w:cs="Times New Roman"/>
@@ -2468,6 +2620,7 @@
         </w:rPr>
         <w:t>double</w:t>
       </w:r>
+      <w:proofErr w:type="spellEnd"/>
       <w:r>
         <w:rPr>
           <w:rFonts w:cs="Times New Roman"/>
@@ -4038,6 +4191,7 @@
         </w:rPr>
         <w:t xml:space="preserve"> baixos, variáveis </w:t>
       </w:r>
+      <w:proofErr w:type="spellStart"/>
       <w:r>
         <w:rPr>
           <w:rFonts w:eastAsia="Times New Roman" w:cs="Times New Roman"/>
@@ -4049,6 +4203,7 @@
         </w:rPr>
         <w:t>float</w:t>
       </w:r>
+      <w:proofErr w:type="spellEnd"/>
       <w:r>
         <w:rPr>
           <w:rFonts w:eastAsia="Times New Roman" w:cs="Times New Roman"/>
@@ -4058,6 +4213,7 @@
         </w:rPr>
         <w:t xml:space="preserve"> cometem erros cerca de um milhão de vezes superiores aos casos em que se utiliza </w:t>
       </w:r>
+      <w:proofErr w:type="spellStart"/>
       <w:r>
         <w:rPr>
           <w:rFonts w:eastAsia="Times New Roman" w:cs="Times New Roman"/>
@@ -4069,6 +4225,7 @@
         </w:rPr>
         <w:t>double</w:t>
       </w:r>
+      <w:proofErr w:type="spellEnd"/>
       <w:r>
         <w:rPr>
           <w:rFonts w:eastAsia="Times New Roman" w:cs="Times New Roman"/>
@@ -4218,8 +4375,29 @@
           <w:szCs w:val="24"/>
           <w:lang w:eastAsia="pt-BR"/>
         </w:rPr>
-        <w:t xml:space="preserve">A desvantagem em se utilizar tamanhos maiores de variáveis ficou explícita ao avaliar o arquivo .txt gerado como saída do produto. Para o caso de precisão </w:t>
-      </w:r>
+        <w:t>A desvantagem em se utilizar tamanhos maiores de variáveis ficou explícita ao avaliar o arquivo .</w:t>
+      </w:r>
+      <w:proofErr w:type="spellStart"/>
+      <w:r>
+        <w:rPr>
+          <w:rFonts w:eastAsia="Times New Roman" w:cs="Times New Roman"/>
+          <w:sz w:val="24"/>
+          <w:szCs w:val="24"/>
+          <w:lang w:eastAsia="pt-BR"/>
+        </w:rPr>
+        <w:t>txt</w:t>
+      </w:r>
+      <w:proofErr w:type="spellEnd"/>
+      <w:r>
+        <w:rPr>
+          <w:rFonts w:eastAsia="Times New Roman" w:cs="Times New Roman"/>
+          <w:sz w:val="24"/>
+          <w:szCs w:val="24"/>
+          <w:lang w:eastAsia="pt-BR"/>
+        </w:rPr>
+        <w:t xml:space="preserve"> gerado como saída do produto. Para o caso de precisão </w:t>
+      </w:r>
+      <w:proofErr w:type="spellStart"/>
       <w:r>
         <w:rPr>
           <w:rFonts w:eastAsia="Times New Roman" w:cs="Times New Roman"/>
@@ -4231,6 +4409,7 @@
         </w:rPr>
         <w:t>double</w:t>
       </w:r>
+      <w:proofErr w:type="spellEnd"/>
       <w:r>
         <w:rPr>
           <w:rFonts w:eastAsia="Times New Roman" w:cs="Times New Roman"/>
@@ -4316,6 +4495,7 @@
         </w:rPr>
         <w:t xml:space="preserve"> </w:t>
       </w:r>
+      <w:proofErr w:type="spellStart"/>
       <w:r>
         <w:rPr>
           <w:rFonts w:eastAsia="Times New Roman" w:cs="Times New Roman"/>
@@ -4326,6 +4506,7 @@
         </w:rPr>
         <w:t>float</w:t>
       </w:r>
+      <w:proofErr w:type="spellEnd"/>
       <w:r>
         <w:rPr>
           <w:rFonts w:eastAsia="Times New Roman" w:cs="Times New Roman"/>
@@ -4436,14 +4617,29 @@
         <w:rPr>
           <w:rFonts w:eastAsiaTheme="minorEastAsia" w:cs="Times New Roman"/>
         </w:rPr>
-        <w:t xml:space="preserve"> tanto superiores quanto inferiores foram utilizados. Os resultados da comparação entre as normas de Frobenius para o sistema diagonal superior</w:t>
-      </w:r>
+        <w:t xml:space="preserve"> tanto superiores quanto inferiores foram utilizados. Os resultados da comparação entre as normas de </w:t>
+      </w:r>
+      <w:proofErr w:type="spellStart"/>
       <w:r>
         <w:rPr>
           <w:rFonts w:eastAsiaTheme="minorEastAsia" w:cs="Times New Roman"/>
         </w:rPr>
+        <w:t>Frobenius</w:t>
+      </w:r>
+      <w:proofErr w:type="spellEnd"/>
+      <w:r>
+        <w:rPr>
+          <w:rFonts w:eastAsiaTheme="minorEastAsia" w:cs="Times New Roman"/>
+        </w:rPr>
+        <w:t xml:space="preserve"> para o sistema diagonal superior</w:t>
+      </w:r>
+      <w:r>
+        <w:rPr>
+          <w:rFonts w:eastAsiaTheme="minorEastAsia" w:cs="Times New Roman"/>
+        </w:rPr>
         <w:t xml:space="preserve"> utilizando variáveis do tipo </w:t>
       </w:r>
+      <w:proofErr w:type="spellStart"/>
       <w:r>
         <w:rPr>
           <w:rFonts w:eastAsiaTheme="minorEastAsia" w:cs="Times New Roman"/>
@@ -4452,6 +4648,7 @@
         </w:rPr>
         <w:t>float</w:t>
       </w:r>
+      <w:proofErr w:type="spellEnd"/>
       <w:r>
         <w:rPr>
           <w:rFonts w:eastAsiaTheme="minorEastAsia" w:cs="Times New Roman"/>
@@ -4476,6 +4673,7 @@
         </w:rPr>
         <w:t xml:space="preserve"> De forma similar, as Tabelas V e VI apresentam os comparativos quando as variáveis são do tipo </w:t>
       </w:r>
+      <w:proofErr w:type="spellStart"/>
       <w:r>
         <w:rPr>
           <w:rFonts w:eastAsiaTheme="minorEastAsia" w:cs="Times New Roman"/>
@@ -4484,6 +4682,7 @@
         </w:rPr>
         <w:t>double</w:t>
       </w:r>
+      <w:proofErr w:type="spellEnd"/>
       <w:r>
         <w:rPr>
           <w:rFonts w:eastAsiaTheme="minorEastAsia" w:cs="Times New Roman"/>
@@ -4556,13 +4755,29 @@
           <w:rFonts w:cs="Times New Roman"/>
           <w:color w:val="auto"/>
         </w:rPr>
-        <w:t xml:space="preserve">Erros percentuais sobre as normas de Frobenius </w:t>
-      </w:r>
+        <w:t xml:space="preserve">Erros percentuais sobre as normas de </w:t>
+      </w:r>
+      <w:proofErr w:type="spellStart"/>
       <w:r>
         <w:rPr>
           <w:rFonts w:cs="Times New Roman"/>
           <w:color w:val="auto"/>
         </w:rPr>
+        <w:t>Frobenius</w:t>
+      </w:r>
+      <w:proofErr w:type="spellEnd"/>
+      <w:r>
+        <w:rPr>
+          <w:rFonts w:cs="Times New Roman"/>
+          <w:color w:val="auto"/>
+        </w:rPr>
+        <w:t xml:space="preserve"> </w:t>
+      </w:r>
+      <w:r>
+        <w:rPr>
+          <w:rFonts w:cs="Times New Roman"/>
+          <w:color w:val="auto"/>
+        </w:rPr>
         <w:t xml:space="preserve">para solução de sistemas lineares triangulares superiores </w:t>
       </w:r>
       <w:r>
@@ -4572,6 +4787,7 @@
         </w:rPr>
         <w:t xml:space="preserve">considerando precisão </w:t>
       </w:r>
+      <w:proofErr w:type="spellStart"/>
       <w:r>
         <w:rPr>
           <w:rFonts w:cs="Times New Roman"/>
@@ -4579,6 +4795,7 @@
         </w:rPr>
         <w:t>float</w:t>
       </w:r>
+      <w:proofErr w:type="spellEnd"/>
       <w:r>
         <w:rPr>
           <w:rFonts w:cs="Times New Roman"/>
@@ -5146,13 +5363,29 @@
           <w:rFonts w:cs="Times New Roman"/>
           <w:color w:val="auto"/>
         </w:rPr>
-        <w:t xml:space="preserve">. Erros percentuais sobre as normas de Frobenius para solução de sistemas lineares </w:t>
-      </w:r>
+        <w:t xml:space="preserve">. Erros percentuais sobre as normas de </w:t>
+      </w:r>
+      <w:proofErr w:type="spellStart"/>
       <w:r>
         <w:rPr>
           <w:rFonts w:cs="Times New Roman"/>
           <w:color w:val="auto"/>
         </w:rPr>
+        <w:t>Frobenius</w:t>
+      </w:r>
+      <w:proofErr w:type="spellEnd"/>
+      <w:r>
+        <w:rPr>
+          <w:rFonts w:cs="Times New Roman"/>
+          <w:color w:val="auto"/>
+        </w:rPr>
+        <w:t xml:space="preserve"> para solução de sistemas lineares </w:t>
+      </w:r>
+      <w:r>
+        <w:rPr>
+          <w:rFonts w:cs="Times New Roman"/>
+          <w:color w:val="auto"/>
+        </w:rPr>
         <w:t xml:space="preserve">triangulares inferiores </w:t>
       </w:r>
       <w:r>
@@ -5160,7 +5393,23 @@
           <w:rFonts w:cs="Times New Roman"/>
           <w:color w:val="auto"/>
         </w:rPr>
-        <w:t>considerando precisão float. Comparação entre programa C e resultado do MATLAB.</w:t>
+        <w:t xml:space="preserve">considerando precisão </w:t>
+      </w:r>
+      <w:proofErr w:type="spellStart"/>
+      <w:r>
+        <w:rPr>
+          <w:rFonts w:cs="Times New Roman"/>
+          <w:color w:val="auto"/>
+        </w:rPr>
+        <w:t>float</w:t>
+      </w:r>
+      <w:proofErr w:type="spellEnd"/>
+      <w:r>
+        <w:rPr>
+          <w:rFonts w:cs="Times New Roman"/>
+          <w:color w:val="auto"/>
+        </w:rPr>
+        <w:t>. Comparação entre programa C e resultado do MATLAB.</w:t>
       </w:r>
     </w:p>
     <w:tbl>
@@ -5609,13 +5858,7 @@
                   <w:rPr>
                     <w:rFonts w:ascii="Cambria Math" w:eastAsiaTheme="minorEastAsia" w:hAnsi="Cambria Math" w:cs="Times New Roman"/>
                   </w:rPr>
-                  <m:t>2,4263</m:t>
-                </m:r>
-                <m:r>
-                  <w:rPr>
-                    <w:rFonts w:ascii="Cambria Math" w:eastAsiaTheme="minorEastAsia" w:hAnsi="Cambria Math" w:cs="Times New Roman"/>
-                  </w:rPr>
-                  <m:t>∙</m:t>
+                  <m:t>2,4263∙</m:t>
                 </m:r>
                 <m:sSup>
                   <m:sSupPr>
@@ -5639,13 +5882,7 @@
                       <w:rPr>
                         <w:rFonts w:ascii="Cambria Math" w:eastAsiaTheme="minorEastAsia" w:hAnsi="Cambria Math" w:cs="Times New Roman"/>
                       </w:rPr>
-                      <m:t>-</m:t>
-                    </m:r>
-                    <m:r>
-                      <w:rPr>
-                        <w:rFonts w:ascii="Cambria Math" w:eastAsiaTheme="minorEastAsia" w:hAnsi="Cambria Math" w:cs="Times New Roman"/>
-                      </w:rPr>
-                      <m:t>6</m:t>
+                      <m:t>-6</m:t>
                     </m:r>
                   </m:sup>
                 </m:sSup>
@@ -5720,13 +5957,29 @@
           <w:rFonts w:cs="Times New Roman"/>
           <w:color w:val="auto"/>
         </w:rPr>
-        <w:t xml:space="preserve">. Erros percentuais sobre as normas de Frobenius para solução de sistemas lineares triangulares </w:t>
-      </w:r>
+        <w:t xml:space="preserve">. Erros percentuais sobre as normas de </w:t>
+      </w:r>
+      <w:proofErr w:type="spellStart"/>
       <w:r>
         <w:rPr>
           <w:rFonts w:cs="Times New Roman"/>
           <w:color w:val="auto"/>
         </w:rPr>
+        <w:t>Frobenius</w:t>
+      </w:r>
+      <w:proofErr w:type="spellEnd"/>
+      <w:r>
+        <w:rPr>
+          <w:rFonts w:cs="Times New Roman"/>
+          <w:color w:val="auto"/>
+        </w:rPr>
+        <w:t xml:space="preserve"> para solução de sistemas lineares triangulares </w:t>
+      </w:r>
+      <w:r>
+        <w:rPr>
+          <w:rFonts w:cs="Times New Roman"/>
+          <w:color w:val="auto"/>
+        </w:rPr>
         <w:t>superiores</w:t>
       </w:r>
       <w:r>
@@ -5734,7 +5987,23 @@
           <w:rFonts w:cs="Times New Roman"/>
           <w:color w:val="auto"/>
         </w:rPr>
-        <w:t xml:space="preserve"> considerando precisão double. Comparação entre programa C e resultado do MATLAB.</w:t>
+        <w:t xml:space="preserve"> considerando precisão </w:t>
+      </w:r>
+      <w:proofErr w:type="spellStart"/>
+      <w:r>
+        <w:rPr>
+          <w:rFonts w:cs="Times New Roman"/>
+          <w:color w:val="auto"/>
+        </w:rPr>
+        <w:t>double</w:t>
+      </w:r>
+      <w:proofErr w:type="spellEnd"/>
+      <w:r>
+        <w:rPr>
+          <w:rFonts w:cs="Times New Roman"/>
+          <w:color w:val="auto"/>
+        </w:rPr>
+        <w:t>. Comparação entre programa C e resultado do MATLAB.</w:t>
       </w:r>
     </w:p>
     <w:tbl>
@@ -5946,13 +6215,7 @@
                   <w:rPr>
                     <w:rFonts w:ascii="Cambria Math" w:eastAsiaTheme="minorEastAsia" w:hAnsi="Cambria Math" w:cs="Times New Roman"/>
                   </w:rPr>
-                  <m:t>6,3039</m:t>
-                </m:r>
-                <m:r>
-                  <w:rPr>
-                    <w:rFonts w:ascii="Cambria Math" w:eastAsiaTheme="minorEastAsia" w:hAnsi="Cambria Math" w:cs="Times New Roman"/>
-                  </w:rPr>
-                  <m:t>∙</m:t>
+                  <m:t>6,3039∙</m:t>
                 </m:r>
                 <m:sSup>
                   <m:sSupPr>
@@ -5976,13 +6239,7 @@
                       <w:rPr>
                         <w:rFonts w:ascii="Cambria Math" w:eastAsiaTheme="minorEastAsia" w:hAnsi="Cambria Math" w:cs="Times New Roman"/>
                       </w:rPr>
-                      <m:t>-</m:t>
-                    </m:r>
-                    <m:r>
-                      <w:rPr>
-                        <w:rFonts w:ascii="Cambria Math" w:eastAsiaTheme="minorEastAsia" w:hAnsi="Cambria Math" w:cs="Times New Roman"/>
-                      </w:rPr>
-                      <m:t>14</m:t>
+                      <m:t>-14</m:t>
                     </m:r>
                   </m:sup>
                 </m:sSup>
@@ -6035,13 +6292,7 @@
                   <w:rPr>
                     <w:rFonts w:ascii="Cambria Math" w:eastAsiaTheme="minorEastAsia" w:hAnsi="Cambria Math" w:cs="Times New Roman"/>
                   </w:rPr>
-                  <m:t>6,4135</m:t>
-                </m:r>
-                <m:r>
-                  <w:rPr>
-                    <w:rFonts w:ascii="Cambria Math" w:eastAsiaTheme="minorEastAsia" w:hAnsi="Cambria Math" w:cs="Times New Roman"/>
-                  </w:rPr>
-                  <m:t>∙</m:t>
+                  <m:t>6,4135∙</m:t>
                 </m:r>
                 <m:sSup>
                   <m:sSupPr>
@@ -6065,13 +6316,7 @@
                       <w:rPr>
                         <w:rFonts w:ascii="Cambria Math" w:eastAsiaTheme="minorEastAsia" w:hAnsi="Cambria Math" w:cs="Times New Roman"/>
                       </w:rPr>
-                      <m:t>-</m:t>
-                    </m:r>
-                    <m:r>
-                      <w:rPr>
-                        <w:rFonts w:ascii="Cambria Math" w:eastAsiaTheme="minorEastAsia" w:hAnsi="Cambria Math" w:cs="Times New Roman"/>
-                      </w:rPr>
-                      <m:t>14</m:t>
+                      <m:t>-14</m:t>
                     </m:r>
                   </m:sup>
                 </m:sSup>
@@ -6181,13 +6426,7 @@
                   <w:rPr>
                     <w:rFonts w:ascii="Cambria Math" w:eastAsiaTheme="minorEastAsia" w:hAnsi="Cambria Math" w:cs="Times New Roman"/>
                   </w:rPr>
-                  <m:t>3,6202</m:t>
-                </m:r>
-                <m:r>
-                  <w:rPr>
-                    <w:rFonts w:ascii="Cambria Math" w:eastAsiaTheme="minorEastAsia" w:hAnsi="Cambria Math" w:cs="Times New Roman"/>
-                  </w:rPr>
-                  <m:t>∙</m:t>
+                  <m:t>3,6202∙</m:t>
                 </m:r>
                 <m:sSup>
                   <m:sSupPr>
@@ -6211,13 +6450,7 @@
                       <w:rPr>
                         <w:rFonts w:ascii="Cambria Math" w:eastAsiaTheme="minorEastAsia" w:hAnsi="Cambria Math" w:cs="Times New Roman"/>
                       </w:rPr>
-                      <m:t>-</m:t>
-                    </m:r>
-                    <m:r>
-                      <w:rPr>
-                        <w:rFonts w:ascii="Cambria Math" w:eastAsiaTheme="minorEastAsia" w:hAnsi="Cambria Math" w:cs="Times New Roman"/>
-                      </w:rPr>
-                      <m:t>14</m:t>
+                      <m:t>-14</m:t>
                     </m:r>
                   </m:sup>
                 </m:sSup>
@@ -6292,13 +6525,29 @@
           <w:rFonts w:cs="Times New Roman"/>
           <w:color w:val="auto"/>
         </w:rPr>
-        <w:t xml:space="preserve">. Erros percentuais sobre as normas de Frobenius para solução de sistemas lineares triangulares </w:t>
-      </w:r>
+        <w:t xml:space="preserve">. Erros percentuais sobre as normas de </w:t>
+      </w:r>
+      <w:proofErr w:type="spellStart"/>
       <w:r>
         <w:rPr>
           <w:rFonts w:cs="Times New Roman"/>
           <w:color w:val="auto"/>
         </w:rPr>
+        <w:t>Frobenius</w:t>
+      </w:r>
+      <w:proofErr w:type="spellEnd"/>
+      <w:r>
+        <w:rPr>
+          <w:rFonts w:cs="Times New Roman"/>
+          <w:color w:val="auto"/>
+        </w:rPr>
+        <w:t xml:space="preserve"> para solução de sistemas lineares triangulares </w:t>
+      </w:r>
+      <w:r>
+        <w:rPr>
+          <w:rFonts w:cs="Times New Roman"/>
+          <w:color w:val="auto"/>
+        </w:rPr>
         <w:t>superiores</w:t>
       </w:r>
       <w:r>
@@ -6308,6 +6557,7 @@
         </w:rPr>
         <w:t xml:space="preserve"> considerando precisão </w:t>
       </w:r>
+      <w:proofErr w:type="spellStart"/>
       <w:r>
         <w:rPr>
           <w:rFonts w:cs="Times New Roman"/>
@@ -6315,6 +6565,7 @@
         </w:rPr>
         <w:t>double</w:t>
       </w:r>
+      <w:proofErr w:type="spellEnd"/>
       <w:r>
         <w:rPr>
           <w:rFonts w:cs="Times New Roman"/>
@@ -6455,13 +6706,7 @@
                   <w:rPr>
                     <w:rFonts w:ascii="Cambria Math" w:eastAsiaTheme="minorEastAsia" w:hAnsi="Cambria Math" w:cs="Times New Roman"/>
                   </w:rPr>
-                  <m:t>3,6404</m:t>
-                </m:r>
-                <m:r>
-                  <w:rPr>
-                    <w:rFonts w:ascii="Cambria Math" w:eastAsiaTheme="minorEastAsia" w:hAnsi="Cambria Math" w:cs="Times New Roman"/>
-                  </w:rPr>
-                  <m:t>∙</m:t>
+                  <m:t>3,6404∙</m:t>
                 </m:r>
                 <m:sSup>
                   <m:sSupPr>
@@ -6485,13 +6730,7 @@
                       <w:rPr>
                         <w:rFonts w:ascii="Cambria Math" w:eastAsiaTheme="minorEastAsia" w:hAnsi="Cambria Math" w:cs="Times New Roman"/>
                       </w:rPr>
-                      <m:t>-</m:t>
-                    </m:r>
-                    <m:r>
-                      <w:rPr>
-                        <w:rFonts w:ascii="Cambria Math" w:eastAsiaTheme="minorEastAsia" w:hAnsi="Cambria Math" w:cs="Times New Roman"/>
-                      </w:rPr>
-                      <m:t>14</m:t>
+                      <m:t>-14</m:t>
                     </m:r>
                   </m:sup>
                 </m:sSup>
@@ -6544,19 +6783,7 @@
                   <w:rPr>
                     <w:rFonts w:ascii="Cambria Math" w:eastAsiaTheme="minorEastAsia" w:hAnsi="Cambria Math" w:cs="Times New Roman"/>
                   </w:rPr>
-                  <m:t>1,</m:t>
-                </m:r>
-                <m:r>
-                  <w:rPr>
-                    <w:rFonts w:ascii="Cambria Math" w:eastAsiaTheme="minorEastAsia" w:hAnsi="Cambria Math" w:cs="Times New Roman"/>
-                  </w:rPr>
-                  <m:t>9950</m:t>
-                </m:r>
-                <m:r>
-                  <w:rPr>
-                    <w:rFonts w:ascii="Cambria Math" w:eastAsiaTheme="minorEastAsia" w:hAnsi="Cambria Math" w:cs="Times New Roman"/>
-                  </w:rPr>
-                  <m:t>∙</m:t>
+                  <m:t>1,9950∙</m:t>
                 </m:r>
                 <m:sSup>
                   <m:sSupPr>
@@ -6580,13 +6807,7 @@
                       <w:rPr>
                         <w:rFonts w:ascii="Cambria Math" w:eastAsiaTheme="minorEastAsia" w:hAnsi="Cambria Math" w:cs="Times New Roman"/>
                       </w:rPr>
-                      <m:t>-</m:t>
-                    </m:r>
-                    <m:r>
-                      <w:rPr>
-                        <w:rFonts w:ascii="Cambria Math" w:eastAsiaTheme="minorEastAsia" w:hAnsi="Cambria Math" w:cs="Times New Roman"/>
-                      </w:rPr>
-                      <m:t>13</m:t>
+                      <m:t>-13</m:t>
                     </m:r>
                   </m:sup>
                 </m:sSup>
@@ -6690,13 +6911,7 @@
                   <w:rPr>
                     <w:rFonts w:ascii="Cambria Math" w:eastAsiaTheme="minorEastAsia" w:hAnsi="Cambria Math" w:cs="Times New Roman"/>
                   </w:rPr>
-                  <m:t>3,7193</m:t>
-                </m:r>
-                <m:r>
-                  <w:rPr>
-                    <w:rFonts w:ascii="Cambria Math" w:eastAsiaTheme="minorEastAsia" w:hAnsi="Cambria Math" w:cs="Times New Roman"/>
-                  </w:rPr>
-                  <m:t>∙</m:t>
+                  <m:t>3,7193∙</m:t>
                 </m:r>
                 <m:sSup>
                   <m:sSupPr>
@@ -6720,13 +6935,7 @@
                       <w:rPr>
                         <w:rFonts w:ascii="Cambria Math" w:eastAsiaTheme="minorEastAsia" w:hAnsi="Cambria Math" w:cs="Times New Roman"/>
                       </w:rPr>
-                      <m:t>-</m:t>
-                    </m:r>
-                    <m:r>
-                      <w:rPr>
-                        <w:rFonts w:ascii="Cambria Math" w:eastAsiaTheme="minorEastAsia" w:hAnsi="Cambria Math" w:cs="Times New Roman"/>
-                      </w:rPr>
-                      <m:t>14</m:t>
+                      <m:t>-14</m:t>
                     </m:r>
                   </m:sup>
                 </m:sSup>
@@ -6785,13 +6994,7 @@
                   <w:rPr>
                     <w:rFonts w:ascii="Cambria Math" w:eastAsiaTheme="minorEastAsia" w:hAnsi="Cambria Math" w:cs="Times New Roman"/>
                   </w:rPr>
-                  <m:t>1,7715</m:t>
-                </m:r>
-                <m:r>
-                  <w:rPr>
-                    <w:rFonts w:ascii="Cambria Math" w:eastAsiaTheme="minorEastAsia" w:hAnsi="Cambria Math" w:cs="Times New Roman"/>
-                  </w:rPr>
-                  <m:t>∙</m:t>
+                  <m:t>1,7715∙</m:t>
                 </m:r>
                 <m:sSup>
                   <m:sSupPr>
@@ -6815,13 +7018,7 @@
                       <w:rPr>
                         <w:rFonts w:ascii="Cambria Math" w:eastAsiaTheme="minorEastAsia" w:hAnsi="Cambria Math" w:cs="Times New Roman"/>
                       </w:rPr>
-                      <m:t>-</m:t>
-                    </m:r>
-                    <m:r>
-                      <w:rPr>
-                        <w:rFonts w:ascii="Cambria Math" w:eastAsiaTheme="minorEastAsia" w:hAnsi="Cambria Math" w:cs="Times New Roman"/>
-                      </w:rPr>
-                      <m:t>14</m:t>
+                      <m:t>-14</m:t>
                     </m:r>
                   </m:sup>
                 </m:sSup>
@@ -6852,6 +7049,7 @@
         </w:rPr>
         <w:t xml:space="preserve">Mais uma vez, como esperado, percebe-se uma precisão consideravelmente maior quando se utiliza variáveis do tipo </w:t>
       </w:r>
+      <w:proofErr w:type="spellStart"/>
       <w:r>
         <w:rPr>
           <w:rFonts w:eastAsiaTheme="minorEastAsia" w:cs="Times New Roman"/>
@@ -6860,6 +7058,7 @@
         </w:rPr>
         <w:t>double</w:t>
       </w:r>
+      <w:proofErr w:type="spellEnd"/>
       <w:r>
         <w:rPr>
           <w:rFonts w:eastAsiaTheme="minorEastAsia" w:cs="Times New Roman"/>
@@ -6882,7 +7081,23 @@
           <w:rFonts w:eastAsiaTheme="minorEastAsia" w:cs="Times New Roman"/>
           <w:iCs/>
         </w:rPr>
-        <w:t>), a diferença no tempo de execução não foi perceptível. Apesar disso, caso se tenha sistemas de mais alta ordem, operações com maior precisão apresentam maior custo computacional.</w:t>
+        <w:t>), a diferença no tempo de execução não foi perceptível. Apesar disso, ca</w:t>
+      </w:r>
+      <w:proofErr w:type="spellStart"/>
+      <w:r>
+        <w:rPr>
+          <w:rFonts w:eastAsiaTheme="minorEastAsia" w:cs="Times New Roman"/>
+          <w:iCs/>
+        </w:rPr>
+        <w:t>so</w:t>
+      </w:r>
+      <w:proofErr w:type="spellEnd"/>
+      <w:r>
+        <w:rPr>
+          <w:rFonts w:eastAsiaTheme="minorEastAsia" w:cs="Times New Roman"/>
+          <w:iCs/>
+        </w:rPr>
+        <w:t xml:space="preserve"> se tenha sistemas de mais alta ordem, operações com maior precisão apresentam maior custo computacional.</w:t>
       </w:r>
     </w:p>
     <w:p>
@@ -6933,7 +7148,42 @@
           <w:rFonts w:eastAsiaTheme="minorEastAsia" w:cs="Times New Roman"/>
           <w:iCs/>
         </w:rPr>
-        <w:t>A implementação do pivoteamento foi o problema que mais demandou tempo dentre aqueles apresentados neste trabalho. Apesar disso, alguns pontos são de suma importância de serem ressaltados:</w:t>
+        <w:t>A implementação d</w:t>
+      </w:r>
+      <w:r>
+        <w:rPr>
+          <w:rFonts w:eastAsiaTheme="minorEastAsia" w:cs="Times New Roman"/>
+          <w:iCs/>
+        </w:rPr>
+        <w:t>a</w:t>
+      </w:r>
+      <w:r>
+        <w:rPr>
+          <w:rFonts w:eastAsiaTheme="minorEastAsia" w:cs="Times New Roman"/>
+          <w:iCs/>
+        </w:rPr>
+        <w:t xml:space="preserve"> </w:t>
+      </w:r>
+      <w:proofErr w:type="spellStart"/>
+      <w:r>
+        <w:rPr>
+          <w:rFonts w:cs="Times New Roman"/>
+        </w:rPr>
+        <w:t>pivotação</w:t>
+      </w:r>
+      <w:proofErr w:type="spellEnd"/>
+      <w:r>
+        <w:rPr>
+          <w:rFonts w:cs="Times New Roman"/>
+        </w:rPr>
+        <w:t xml:space="preserve"> </w:t>
+      </w:r>
+      <w:r>
+        <w:rPr>
+          <w:rFonts w:eastAsiaTheme="minorEastAsia" w:cs="Times New Roman"/>
+          <w:iCs/>
+        </w:rPr>
+        <w:t>foi o problema que mais demandou tempo dentre aqueles apresentados neste trabalho. Apesar disso, alguns pontos são de suma importância de serem ressaltados:</w:t>
       </w:r>
       <w:r>
         <w:rPr>
@@ -7128,6 +7378,7 @@
         </w:rPr>
         <w:t xml:space="preserve">. A Tabela VII expressa a comparação entre o mesmo sistema solucionado utilizando rotina em C e em MATLAB para variáveis do tipo </w:t>
       </w:r>
+      <w:proofErr w:type="spellStart"/>
       <w:r>
         <w:rPr>
           <w:rFonts w:eastAsiaTheme="minorEastAsia" w:cs="Times New Roman"/>
@@ -7135,6 +7386,7 @@
         </w:rPr>
         <w:t>float</w:t>
       </w:r>
+      <w:proofErr w:type="spellEnd"/>
       <w:r>
         <w:rPr>
           <w:rFonts w:eastAsiaTheme="minorEastAsia" w:cs="Times New Roman"/>
@@ -7142,6 +7394,7 @@
         </w:rPr>
         <w:t xml:space="preserve"> e a Tabela VIII para variáveis do tipo </w:t>
       </w:r>
+      <w:proofErr w:type="spellStart"/>
       <w:r>
         <w:rPr>
           <w:rFonts w:eastAsiaTheme="minorEastAsia" w:cs="Times New Roman"/>
@@ -7149,6 +7402,7 @@
         </w:rPr>
         <w:t>double</w:t>
       </w:r>
+      <w:proofErr w:type="spellEnd"/>
       <w:r>
         <w:rPr>
           <w:rFonts w:eastAsiaTheme="minorEastAsia" w:cs="Times New Roman"/>
@@ -7160,8 +7414,6 @@
     <w:p>
       <w:pPr>
         <w:pStyle w:val="Legenda"/>
-        <w:keepNext/>
-        <w:jc w:val="center"/>
         <w:rPr>
           <w:rFonts w:cs="Times New Roman"/>
           <w:color w:val="auto"/>
@@ -7215,7 +7467,39 @@
           <w:rFonts w:cs="Times New Roman"/>
           <w:color w:val="auto"/>
         </w:rPr>
-        <w:t>. Erros percentuais sobre as normas euclidianas e o determinante para solução de sistemas lineares pelo método de Gauss com pivoteamento considerando precisão float. Comparação entre programa C e resultado do MATLAB.</w:t>
+        <w:t xml:space="preserve">. Erros percentuais sobre as normas euclidianas e o determinante para solução de sistemas lineares pelo método de Gauss com </w:t>
+      </w:r>
+      <w:proofErr w:type="spellStart"/>
+      <w:r>
+        <w:rPr>
+          <w:rFonts w:cs="Times New Roman"/>
+          <w:color w:val="auto"/>
+        </w:rPr>
+        <w:t>pivotação</w:t>
+      </w:r>
+      <w:proofErr w:type="spellEnd"/>
+      <w:r>
+        <w:rPr>
+          <w:rFonts w:cs="Times New Roman"/>
+          <w:color w:val="auto"/>
+        </w:rPr>
+        <w:t xml:space="preserve"> considerando precisão </w:t>
+      </w:r>
+      <w:proofErr w:type="spellStart"/>
+      <w:r>
+        <w:rPr>
+          <w:rFonts w:cs="Times New Roman"/>
+          <w:color w:val="auto"/>
+        </w:rPr>
+        <w:t>float</w:t>
+      </w:r>
+      <w:proofErr w:type="spellEnd"/>
+      <w:r>
+        <w:rPr>
+          <w:rFonts w:cs="Times New Roman"/>
+          <w:color w:val="auto"/>
+        </w:rPr>
+        <w:t>. Comparação entre programa C e resultado do MATLAB.</w:t>
       </w:r>
     </w:p>
     <w:tbl>
@@ -7324,19 +7608,7 @@
               <w:rPr>
                 <w:rFonts w:eastAsiaTheme="minorEastAsia" w:cs="Times New Roman"/>
               </w:rPr>
-              <w:t>Erro</w:t>
-            </w:r>
-            <w:r>
-              <w:rPr>
-                <w:rFonts w:eastAsiaTheme="minorEastAsia" w:cs="Times New Roman"/>
-              </w:rPr>
-              <w:t xml:space="preserve"> norma</w:t>
-            </w:r>
-            <w:r>
-              <w:rPr>
-                <w:rFonts w:eastAsiaTheme="minorEastAsia" w:cs="Times New Roman"/>
-              </w:rPr>
-              <w:t xml:space="preserve"> (%)</w:t>
+              <w:t>Erro norma (%)</w:t>
             </w:r>
           </w:p>
         </w:tc>
@@ -7385,13 +7657,7 @@
                   <w:rPr>
                     <w:rFonts w:ascii="Cambria Math" w:eastAsiaTheme="minorEastAsia" w:hAnsi="Cambria Math" w:cs="Times New Roman"/>
                   </w:rPr>
-                  <m:t>7,7808</m:t>
-                </m:r>
-                <m:r>
-                  <w:rPr>
-                    <w:rFonts w:ascii="Cambria Math" w:eastAsiaTheme="minorEastAsia" w:hAnsi="Cambria Math" w:cs="Times New Roman"/>
-                  </w:rPr>
-                  <m:t>∙</m:t>
+                  <m:t>7,7808∙</m:t>
                 </m:r>
                 <m:sSup>
                   <m:sSupPr>
@@ -7415,13 +7681,7 @@
                       <w:rPr>
                         <w:rFonts w:ascii="Cambria Math" w:eastAsiaTheme="minorEastAsia" w:hAnsi="Cambria Math" w:cs="Times New Roman"/>
                       </w:rPr>
-                      <m:t>-</m:t>
-                    </m:r>
-                    <m:r>
-                      <w:rPr>
-                        <w:rFonts w:ascii="Cambria Math" w:eastAsiaTheme="minorEastAsia" w:hAnsi="Cambria Math" w:cs="Times New Roman"/>
-                      </w:rPr>
-                      <m:t>6</m:t>
+                      <m:t>-6</m:t>
                     </m:r>
                   </m:sup>
                 </m:sSup>
@@ -7572,13 +7832,7 @@
                   <w:rPr>
                     <w:rFonts w:ascii="Cambria Math" w:eastAsiaTheme="minorEastAsia" w:hAnsi="Cambria Math" w:cs="Times New Roman"/>
                   </w:rPr>
-                  <m:t>1,2081</m:t>
-                </m:r>
-                <m:r>
-                  <w:rPr>
-                    <w:rFonts w:ascii="Cambria Math" w:eastAsiaTheme="minorEastAsia" w:hAnsi="Cambria Math" w:cs="Times New Roman"/>
-                  </w:rPr>
-                  <m:t>∙</m:t>
+                  <m:t>1,2081∙</m:t>
                 </m:r>
                 <m:sSup>
                   <m:sSupPr>
@@ -7602,13 +7856,7 @@
                       <w:rPr>
                         <w:rFonts w:ascii="Cambria Math" w:eastAsiaTheme="minorEastAsia" w:hAnsi="Cambria Math" w:cs="Times New Roman"/>
                       </w:rPr>
-                      <m:t>-</m:t>
-                    </m:r>
-                    <m:r>
-                      <w:rPr>
-                        <w:rFonts w:ascii="Cambria Math" w:eastAsiaTheme="minorEastAsia" w:hAnsi="Cambria Math" w:cs="Times New Roman"/>
-                      </w:rPr>
-                      <m:t>5</m:t>
+                      <m:t>-5</m:t>
                     </m:r>
                   </m:sup>
                 </m:sSup>
@@ -7661,13 +7909,7 @@
                   <w:rPr>
                     <w:rFonts w:ascii="Cambria Math" w:eastAsiaTheme="minorEastAsia" w:hAnsi="Cambria Math" w:cs="Times New Roman"/>
                   </w:rPr>
-                  <m:t>2,0263</m:t>
-                </m:r>
-                <m:r>
-                  <w:rPr>
-                    <w:rFonts w:ascii="Cambria Math" w:eastAsiaTheme="minorEastAsia" w:hAnsi="Cambria Math" w:cs="Times New Roman"/>
-                  </w:rPr>
-                  <m:t>∙</m:t>
+                  <m:t>2,0263∙</m:t>
                 </m:r>
                 <m:sSup>
                   <m:sSupPr>
@@ -7691,13 +7933,7 @@
                       <w:rPr>
                         <w:rFonts w:ascii="Cambria Math" w:eastAsiaTheme="minorEastAsia" w:hAnsi="Cambria Math" w:cs="Times New Roman"/>
                       </w:rPr>
-                      <m:t>-</m:t>
-                    </m:r>
-                    <m:r>
-                      <w:rPr>
-                        <w:rFonts w:ascii="Cambria Math" w:eastAsiaTheme="minorEastAsia" w:hAnsi="Cambria Math" w:cs="Times New Roman"/>
-                      </w:rPr>
-                      <m:t>5</m:t>
+                      <m:t>-5</m:t>
                     </m:r>
                   </m:sup>
                 </m:sSup>
@@ -7722,13 +7958,7 @@
                   <w:rPr>
                     <w:rFonts w:ascii="Cambria Math" w:eastAsiaTheme="minorEastAsia" w:hAnsi="Cambria Math" w:cs="Times New Roman"/>
                   </w:rPr>
-                  <m:t>8,4137</m:t>
-                </m:r>
-                <m:r>
-                  <w:rPr>
-                    <w:rFonts w:ascii="Cambria Math" w:eastAsiaTheme="minorEastAsia" w:hAnsi="Cambria Math" w:cs="Times New Roman"/>
-                  </w:rPr>
-                  <m:t>∙</m:t>
+                  <m:t>8,4137∙</m:t>
                 </m:r>
                 <m:sSup>
                   <m:sSupPr>
@@ -7752,13 +7982,7 @@
                       <w:rPr>
                         <w:rFonts w:ascii="Cambria Math" w:eastAsiaTheme="minorEastAsia" w:hAnsi="Cambria Math" w:cs="Times New Roman"/>
                       </w:rPr>
-                      <m:t>-</m:t>
-                    </m:r>
-                    <m:r>
-                      <w:rPr>
-                        <w:rFonts w:ascii="Cambria Math" w:eastAsiaTheme="minorEastAsia" w:hAnsi="Cambria Math" w:cs="Times New Roman"/>
-                      </w:rPr>
-                      <m:t>7</m:t>
+                      <m:t>-7</m:t>
                     </m:r>
                   </m:sup>
                 </m:sSup>
@@ -7811,19 +8035,7 @@
                   <w:rPr>
                     <w:rFonts w:ascii="Cambria Math" w:eastAsiaTheme="minorEastAsia" w:hAnsi="Cambria Math" w:cs="Times New Roman"/>
                   </w:rPr>
-                  <m:t>3,</m:t>
-                </m:r>
-                <m:r>
-                  <w:rPr>
-                    <w:rFonts w:ascii="Cambria Math" w:eastAsiaTheme="minorEastAsia" w:hAnsi="Cambria Math" w:cs="Times New Roman"/>
-                  </w:rPr>
-                  <m:t>2501</m:t>
-                </m:r>
-                <m:r>
-                  <w:rPr>
-                    <w:rFonts w:ascii="Cambria Math" w:eastAsiaTheme="minorEastAsia" w:hAnsi="Cambria Math" w:cs="Times New Roman"/>
-                  </w:rPr>
-                  <m:t>∙</m:t>
+                  <m:t>3,2501∙</m:t>
                 </m:r>
                 <m:sSup>
                   <m:sSupPr>
@@ -7847,13 +8059,7 @@
                       <w:rPr>
                         <w:rFonts w:ascii="Cambria Math" w:eastAsiaTheme="minorEastAsia" w:hAnsi="Cambria Math" w:cs="Times New Roman"/>
                       </w:rPr>
-                      <m:t>-</m:t>
-                    </m:r>
-                    <m:r>
-                      <w:rPr>
-                        <w:rFonts w:ascii="Cambria Math" w:eastAsiaTheme="minorEastAsia" w:hAnsi="Cambria Math" w:cs="Times New Roman"/>
-                      </w:rPr>
-                      <m:t>6</m:t>
+                      <m:t>-6</m:t>
                     </m:r>
                   </m:sup>
                 </m:sSup>
@@ -7878,13 +8084,7 @@
                   <w:rPr>
                     <w:rFonts w:ascii="Cambria Math" w:eastAsiaTheme="minorEastAsia" w:hAnsi="Cambria Math" w:cs="Times New Roman"/>
                   </w:rPr>
-                  <m:t>1,6788</m:t>
-                </m:r>
-                <m:r>
-                  <w:rPr>
-                    <w:rFonts w:ascii="Cambria Math" w:eastAsiaTheme="minorEastAsia" w:hAnsi="Cambria Math" w:cs="Times New Roman"/>
-                  </w:rPr>
-                  <m:t>∙</m:t>
+                  <m:t>1,6788∙</m:t>
                 </m:r>
                 <m:sSup>
                   <m:sSupPr>
@@ -7908,13 +8108,7 @@
                       <w:rPr>
                         <w:rFonts w:ascii="Cambria Math" w:eastAsiaTheme="minorEastAsia" w:hAnsi="Cambria Math" w:cs="Times New Roman"/>
                       </w:rPr>
-                      <m:t>-</m:t>
-                    </m:r>
-                    <m:r>
-                      <w:rPr>
-                        <w:rFonts w:ascii="Cambria Math" w:eastAsiaTheme="minorEastAsia" w:hAnsi="Cambria Math" w:cs="Times New Roman"/>
-                      </w:rPr>
-                      <m:t>6</m:t>
+                      <m:t>-6</m:t>
                     </m:r>
                   </m:sup>
                 </m:sSup>
@@ -7973,13 +8167,7 @@
                   <w:rPr>
                     <w:rFonts w:ascii="Cambria Math" w:eastAsiaTheme="minorEastAsia" w:hAnsi="Cambria Math" w:cs="Times New Roman"/>
                   </w:rPr>
-                  <m:t>4,8760</m:t>
-                </m:r>
-                <m:r>
-                  <w:rPr>
-                    <w:rFonts w:ascii="Cambria Math" w:eastAsiaTheme="minorEastAsia" w:hAnsi="Cambria Math" w:cs="Times New Roman"/>
-                  </w:rPr>
-                  <m:t>∙</m:t>
+                  <m:t>4,8760∙</m:t>
                 </m:r>
                 <m:sSup>
                   <m:sSupPr>
@@ -8003,13 +8191,7 @@
                       <w:rPr>
                         <w:rFonts w:ascii="Cambria Math" w:eastAsiaTheme="minorEastAsia" w:hAnsi="Cambria Math" w:cs="Times New Roman"/>
                       </w:rPr>
-                      <m:t>-</m:t>
-                    </m:r>
-                    <m:r>
-                      <w:rPr>
-                        <w:rFonts w:ascii="Cambria Math" w:eastAsiaTheme="minorEastAsia" w:hAnsi="Cambria Math" w:cs="Times New Roman"/>
-                      </w:rPr>
-                      <m:t>6</m:t>
+                      <m:t>-6</m:t>
                     </m:r>
                   </m:sup>
                 </m:sSup>
@@ -8037,13 +8219,7 @@
                   <w:rPr>
                     <w:rFonts w:ascii="Cambria Math" w:eastAsiaTheme="minorEastAsia" w:hAnsi="Cambria Math" w:cs="Times New Roman"/>
                   </w:rPr>
-                  <m:t>7,4837</m:t>
-                </m:r>
-                <m:r>
-                  <w:rPr>
-                    <w:rFonts w:ascii="Cambria Math" w:eastAsiaTheme="minorEastAsia" w:hAnsi="Cambria Math" w:cs="Times New Roman"/>
-                  </w:rPr>
-                  <m:t>∙</m:t>
+                  <m:t>7,4837∙</m:t>
                 </m:r>
                 <m:sSup>
                   <m:sSupPr>
@@ -8067,13 +8243,7 @@
                       <w:rPr>
                         <w:rFonts w:ascii="Cambria Math" w:eastAsiaTheme="minorEastAsia" w:hAnsi="Cambria Math" w:cs="Times New Roman"/>
                       </w:rPr>
-                      <m:t>-</m:t>
-                    </m:r>
-                    <m:r>
-                      <w:rPr>
-                        <w:rFonts w:ascii="Cambria Math" w:eastAsiaTheme="minorEastAsia" w:hAnsi="Cambria Math" w:cs="Times New Roman"/>
-                      </w:rPr>
-                      <m:t>6</m:t>
+                      <m:t>-6</m:t>
                     </m:r>
                   </m:sup>
                 </m:sSup>
@@ -8148,7 +8318,39 @@
           <w:rFonts w:cs="Times New Roman"/>
           <w:color w:val="auto"/>
         </w:rPr>
-        <w:t>. Erros percentuais sobre as normas euclidianas e o determinante para solução de sistemas lineares pelo método de Gauss com pivoteamento considerando precisão double. Comparação entre programa C e resultado do MATLAB.</w:t>
+        <w:t xml:space="preserve">. Erros percentuais sobre as normas euclidianas e o determinante para solução de sistemas lineares pelo método de Gauss com </w:t>
+      </w:r>
+      <w:proofErr w:type="spellStart"/>
+      <w:r>
+        <w:rPr>
+          <w:rFonts w:cs="Times New Roman"/>
+          <w:color w:val="auto"/>
+        </w:rPr>
+        <w:t>pivotação</w:t>
+      </w:r>
+      <w:proofErr w:type="spellEnd"/>
+      <w:r>
+        <w:rPr>
+          <w:rFonts w:cs="Times New Roman"/>
+          <w:color w:val="auto"/>
+        </w:rPr>
+        <w:t xml:space="preserve"> considerando precisão </w:t>
+      </w:r>
+      <w:proofErr w:type="spellStart"/>
+      <w:r>
+        <w:rPr>
+          <w:rFonts w:cs="Times New Roman"/>
+          <w:color w:val="auto"/>
+        </w:rPr>
+        <w:t>double</w:t>
+      </w:r>
+      <w:proofErr w:type="spellEnd"/>
+      <w:r>
+        <w:rPr>
+          <w:rFonts w:cs="Times New Roman"/>
+          <w:color w:val="auto"/>
+        </w:rPr>
+        <w:t>. Comparação entre programa C e resultado do MATLAB.</w:t>
       </w:r>
     </w:p>
     <w:tbl>
@@ -8306,19 +8508,7 @@
                   <w:rPr>
                     <w:rFonts w:ascii="Cambria Math" w:eastAsiaTheme="minorEastAsia" w:hAnsi="Cambria Math" w:cs="Times New Roman"/>
                   </w:rPr>
-                  <m:t>3,</m:t>
-                </m:r>
-                <m:r>
-                  <w:rPr>
-                    <w:rFonts w:ascii="Cambria Math" w:eastAsiaTheme="minorEastAsia" w:hAnsi="Cambria Math" w:cs="Times New Roman"/>
-                  </w:rPr>
-                  <m:t>3444</m:t>
-                </m:r>
-                <m:r>
-                  <w:rPr>
-                    <w:rFonts w:ascii="Cambria Math" w:eastAsiaTheme="minorEastAsia" w:hAnsi="Cambria Math" w:cs="Times New Roman"/>
-                  </w:rPr>
-                  <m:t>∙</m:t>
+                  <m:t>3,3444∙</m:t>
                 </m:r>
                 <m:sSup>
                   <m:sSupPr>
@@ -8342,13 +8532,7 @@
                       <w:rPr>
                         <w:rFonts w:ascii="Cambria Math" w:eastAsiaTheme="minorEastAsia" w:hAnsi="Cambria Math" w:cs="Times New Roman"/>
                       </w:rPr>
-                      <m:t>-</m:t>
-                    </m:r>
-                    <m:r>
-                      <w:rPr>
-                        <w:rFonts w:ascii="Cambria Math" w:eastAsiaTheme="minorEastAsia" w:hAnsi="Cambria Math" w:cs="Times New Roman"/>
-                      </w:rPr>
-                      <m:t>8</m:t>
+                      <m:t>-8</m:t>
                     </m:r>
                   </m:sup>
                 </m:sSup>
@@ -8373,19 +8557,7 @@
                   <w:rPr>
                     <w:rFonts w:ascii="Cambria Math" w:eastAsiaTheme="minorEastAsia" w:hAnsi="Cambria Math" w:cs="Times New Roman"/>
                   </w:rPr>
-                  <m:t>3,</m:t>
-                </m:r>
-                <m:r>
-                  <w:rPr>
-                    <w:rFonts w:ascii="Cambria Math" w:eastAsiaTheme="minorEastAsia" w:hAnsi="Cambria Math" w:cs="Times New Roman"/>
-                  </w:rPr>
-                  <m:t>4571</m:t>
-                </m:r>
-                <m:r>
-                  <w:rPr>
-                    <w:rFonts w:ascii="Cambria Math" w:eastAsiaTheme="minorEastAsia" w:hAnsi="Cambria Math" w:cs="Times New Roman"/>
-                  </w:rPr>
-                  <m:t>∙</m:t>
+                  <m:t>3,4571∙</m:t>
                 </m:r>
                 <m:sSup>
                   <m:sSupPr>
@@ -8462,13 +8634,7 @@
                   <w:rPr>
                     <w:rFonts w:ascii="Cambria Math" w:eastAsiaTheme="minorEastAsia" w:hAnsi="Cambria Math" w:cs="Times New Roman"/>
                   </w:rPr>
-                  <m:t>3,0173</m:t>
-                </m:r>
-                <m:r>
-                  <w:rPr>
-                    <w:rFonts w:ascii="Cambria Math" w:eastAsiaTheme="minorEastAsia" w:hAnsi="Cambria Math" w:cs="Times New Roman"/>
-                  </w:rPr>
-                  <m:t>∙</m:t>
+                  <m:t>3,0173∙</m:t>
                 </m:r>
                 <m:sSup>
                   <m:sSupPr>
@@ -8492,13 +8658,7 @@
                       <w:rPr>
                         <w:rFonts w:ascii="Cambria Math" w:eastAsiaTheme="minorEastAsia" w:hAnsi="Cambria Math" w:cs="Times New Roman"/>
                       </w:rPr>
-                      <m:t>-</m:t>
-                    </m:r>
-                    <m:r>
-                      <w:rPr>
-                        <w:rFonts w:ascii="Cambria Math" w:eastAsiaTheme="minorEastAsia" w:hAnsi="Cambria Math" w:cs="Times New Roman"/>
-                      </w:rPr>
-                      <m:t>9</m:t>
+                      <m:t>-9</m:t>
                     </m:r>
                   </m:sup>
                 </m:sSup>
@@ -8523,13 +8683,7 @@
                   <w:rPr>
                     <w:rFonts w:ascii="Cambria Math" w:eastAsiaTheme="minorEastAsia" w:hAnsi="Cambria Math" w:cs="Times New Roman"/>
                   </w:rPr>
-                  <m:t>3,5830</m:t>
-                </m:r>
-                <m:r>
-                  <w:rPr>
-                    <w:rFonts w:ascii="Cambria Math" w:eastAsiaTheme="minorEastAsia" w:hAnsi="Cambria Math" w:cs="Times New Roman"/>
-                  </w:rPr>
-                  <m:t>∙</m:t>
+                  <m:t>3,5830∙</m:t>
                 </m:r>
                 <m:sSup>
                   <m:sSupPr>
@@ -8553,13 +8707,7 @@
                       <w:rPr>
                         <w:rFonts w:ascii="Cambria Math" w:eastAsiaTheme="minorEastAsia" w:hAnsi="Cambria Math" w:cs="Times New Roman"/>
                       </w:rPr>
-                      <m:t>-1</m:t>
-                    </m:r>
-                    <m:r>
-                      <w:rPr>
-                        <w:rFonts w:ascii="Cambria Math" w:eastAsiaTheme="minorEastAsia" w:hAnsi="Cambria Math" w:cs="Times New Roman"/>
-                      </w:rPr>
-                      <m:t>4</m:t>
+                      <m:t>-14</m:t>
                     </m:r>
                   </m:sup>
                 </m:sSup>
@@ -8718,19 +8866,7 @@
                   <w:rPr>
                     <w:rFonts w:ascii="Cambria Math" w:eastAsiaTheme="minorEastAsia" w:hAnsi="Cambria Math" w:cs="Times New Roman"/>
                   </w:rPr>
-                  <m:t>3,</m:t>
-                </m:r>
-                <m:r>
-                  <w:rPr>
-                    <w:rFonts w:ascii="Cambria Math" w:eastAsiaTheme="minorEastAsia" w:hAnsi="Cambria Math" w:cs="Times New Roman"/>
-                  </w:rPr>
-                  <m:t>8421</m:t>
-                </m:r>
-                <m:r>
-                  <w:rPr>
-                    <w:rFonts w:ascii="Cambria Math" w:eastAsiaTheme="minorEastAsia" w:hAnsi="Cambria Math" w:cs="Times New Roman"/>
-                  </w:rPr>
-                  <m:t>∙</m:t>
+                  <m:t>3,8421∙</m:t>
                 </m:r>
                 <m:sSup>
                   <m:sSupPr>
@@ -8754,13 +8890,7 @@
                       <w:rPr>
                         <w:rFonts w:ascii="Cambria Math" w:eastAsiaTheme="minorEastAsia" w:hAnsi="Cambria Math" w:cs="Times New Roman"/>
                       </w:rPr>
-                      <m:t>-</m:t>
-                    </m:r>
-                    <m:r>
-                      <w:rPr>
-                        <w:rFonts w:ascii="Cambria Math" w:eastAsiaTheme="minorEastAsia" w:hAnsi="Cambria Math" w:cs="Times New Roman"/>
-                      </w:rPr>
-                      <m:t>9</m:t>
+                      <m:t>-9</m:t>
                     </m:r>
                   </m:sup>
                 </m:sSup>
@@ -8785,13 +8915,7 @@
                   <w:rPr>
                     <w:rFonts w:ascii="Cambria Math" w:eastAsiaTheme="minorEastAsia" w:hAnsi="Cambria Math" w:cs="Times New Roman"/>
                   </w:rPr>
-                  <m:t>1,3942</m:t>
-                </m:r>
-                <m:r>
-                  <w:rPr>
-                    <w:rFonts w:ascii="Cambria Math" w:eastAsiaTheme="minorEastAsia" w:hAnsi="Cambria Math" w:cs="Times New Roman"/>
-                  </w:rPr>
-                  <m:t>∙</m:t>
+                  <m:t>1,3942∙</m:t>
                 </m:r>
                 <m:sSup>
                   <m:sSupPr>
@@ -8815,13 +8939,7 @@
                       <w:rPr>
                         <w:rFonts w:ascii="Cambria Math" w:eastAsiaTheme="minorEastAsia" w:hAnsi="Cambria Math" w:cs="Times New Roman"/>
                       </w:rPr>
-                      <m:t>-1</m:t>
-                    </m:r>
-                    <m:r>
-                      <w:rPr>
-                        <w:rFonts w:ascii="Cambria Math" w:eastAsiaTheme="minorEastAsia" w:hAnsi="Cambria Math" w:cs="Times New Roman"/>
-                      </w:rPr>
-                      <m:t>3</m:t>
+                      <m:t>-13</m:t>
                     </m:r>
                   </m:sup>
                 </m:sSup>
@@ -8880,19 +8998,7 @@
                   <w:rPr>
                     <w:rFonts w:ascii="Cambria Math" w:eastAsiaTheme="minorEastAsia" w:hAnsi="Cambria Math" w:cs="Times New Roman"/>
                   </w:rPr>
-                  <m:t>1,</m:t>
-                </m:r>
-                <m:r>
-                  <w:rPr>
-                    <w:rFonts w:ascii="Cambria Math" w:eastAsiaTheme="minorEastAsia" w:hAnsi="Cambria Math" w:cs="Times New Roman"/>
-                  </w:rPr>
-                  <m:t>1268</m:t>
-                </m:r>
-                <m:r>
-                  <w:rPr>
-                    <w:rFonts w:ascii="Cambria Math" w:eastAsiaTheme="minorEastAsia" w:hAnsi="Cambria Math" w:cs="Times New Roman"/>
-                  </w:rPr>
-                  <m:t>∙</m:t>
+                  <m:t>1,1268∙</m:t>
                 </m:r>
                 <m:sSup>
                   <m:sSupPr>
@@ -8916,13 +9022,7 @@
                       <w:rPr>
                         <w:rFonts w:ascii="Cambria Math" w:eastAsiaTheme="minorEastAsia" w:hAnsi="Cambria Math" w:cs="Times New Roman"/>
                       </w:rPr>
-                      <m:t>-</m:t>
-                    </m:r>
-                    <m:r>
-                      <w:rPr>
-                        <w:rFonts w:ascii="Cambria Math" w:eastAsiaTheme="minorEastAsia" w:hAnsi="Cambria Math" w:cs="Times New Roman"/>
-                      </w:rPr>
-                      <m:t>9</m:t>
+                      <m:t>-9</m:t>
                     </m:r>
                   </m:sup>
                 </m:sSup>
@@ -8950,13 +9050,7 @@
                   <w:rPr>
                     <w:rFonts w:ascii="Cambria Math" w:eastAsiaTheme="minorEastAsia" w:hAnsi="Cambria Math" w:cs="Times New Roman"/>
                   </w:rPr>
-                  <m:t>3,2833</m:t>
-                </m:r>
-                <m:r>
-                  <w:rPr>
-                    <w:rFonts w:ascii="Cambria Math" w:eastAsiaTheme="minorEastAsia" w:hAnsi="Cambria Math" w:cs="Times New Roman"/>
-                  </w:rPr>
-                  <m:t>∙</m:t>
+                  <m:t>3,2833∙</m:t>
                 </m:r>
                 <m:sSup>
                   <m:sSupPr>
@@ -9013,6 +9107,7 @@
         <w:tab/>
         <w:t xml:space="preserve">Como esperado mais uma vez, os erros se mostraram consideravelmente maiores quando as simulações foram feitas com variáveis do tipo </w:t>
       </w:r>
+      <w:proofErr w:type="spellStart"/>
       <w:r>
         <w:rPr>
           <w:rFonts w:eastAsiaTheme="minorEastAsia" w:cs="Times New Roman"/>
@@ -9020,6 +9115,7 @@
         </w:rPr>
         <w:t>float</w:t>
       </w:r>
+      <w:proofErr w:type="spellEnd"/>
       <w:r>
         <w:rPr>
           <w:rFonts w:eastAsiaTheme="minorEastAsia" w:cs="Times New Roman"/>
@@ -9075,6 +9171,252 @@
         </w:rPr>
         <w:tab/>
         <w:t>Com isso, assim como foi dito nos casos anteriores, deve-se possuir bem definida a relação entre custo computacional e precisão demandada pelo projeto.</w:t>
+      </w:r>
+    </w:p>
+    <w:p>
+      <w:pPr>
+        <w:rPr>
+          <w:rFonts w:eastAsiaTheme="minorEastAsia" w:cs="Times New Roman"/>
+          <w:b/>
+          <w:bCs/>
+          <w:iCs/>
+        </w:rPr>
+      </w:pPr>
+      <w:r>
+        <w:rPr>
+          <w:rFonts w:eastAsiaTheme="minorEastAsia" w:cs="Times New Roman"/>
+          <w:b/>
+          <w:bCs/>
+          <w:iCs/>
+        </w:rPr>
+        <w:t>Questão 4)</w:t>
+      </w:r>
+    </w:p>
+    <w:p>
+      <w:pPr>
+        <w:rPr>
+          <w:rFonts w:eastAsiaTheme="minorEastAsia" w:cs="Times New Roman"/>
+        </w:rPr>
+      </w:pPr>
+      <w:r>
+        <w:rPr>
+          <w:rFonts w:eastAsiaTheme="minorEastAsia" w:cs="Times New Roman"/>
+          <w:iCs/>
+        </w:rPr>
+        <w:tab/>
+        <w:t xml:space="preserve">De forma geral, os sistemas que descrevem algum comportamento da natureza são essencialmente </w:t>
+      </w:r>
+      <w:r>
+        <w:rPr>
+          <w:rFonts w:eastAsiaTheme="minorEastAsia" w:cs="Times New Roman"/>
+          <w:iCs/>
+        </w:rPr>
+        <w:t xml:space="preserve">não lineares, entretanto, é comum buscar a análise de desempenho apenas em uma determinada faixa de operação, tornando possível assim a linearização do problema. Com isso, todas as </w:t>
+      </w:r>
+      <w:r>
+        <w:rPr>
+          <w:rFonts w:eastAsiaTheme="minorEastAsia" w:cs="Times New Roman"/>
+          <w:iCs/>
+        </w:rPr>
+        <w:t>interações</w:t>
+      </w:r>
+      <w:r>
+        <w:rPr>
+          <w:rFonts w:eastAsiaTheme="minorEastAsia" w:cs="Times New Roman"/>
+          <w:iCs/>
+        </w:rPr>
+        <w:t xml:space="preserve"> da modelagem são expressas através da relação </w:t>
+      </w:r>
+      <m:oMath>
+        <m:r>
+          <m:rPr>
+            <m:sty m:val="p"/>
+          </m:rPr>
+          <w:rPr>
+            <w:rFonts w:ascii="Cambria Math" w:eastAsiaTheme="minorEastAsia" w:hAnsi="Cambria Math" w:cs="Times New Roman"/>
+          </w:rPr>
+          <m:t>Ax=b</m:t>
+        </m:r>
+      </m:oMath>
+      <w:r>
+        <w:rPr>
+          <w:rFonts w:eastAsiaTheme="minorEastAsia" w:cs="Times New Roman"/>
+        </w:rPr>
+        <w:t xml:space="preserve"> e suas variantes. Aqui, serão apresentadas apenas aplicações de sistemas lineares em eletromagnetismo, controle, SEP e modelagem de sistemas, não ficando restrito a estes toda a usabilidade das características aqui descritas.</w:t>
+      </w:r>
+    </w:p>
+    <w:p>
+      <w:pPr>
+        <w:rPr>
+          <w:rFonts w:eastAsiaTheme="minorEastAsia" w:cs="Times New Roman"/>
+          <w:iCs/>
+        </w:rPr>
+      </w:pPr>
+      <w:r>
+        <w:rPr>
+          <w:rFonts w:eastAsiaTheme="minorEastAsia" w:cs="Times New Roman"/>
+        </w:rPr>
+        <w:tab/>
+        <w:t xml:space="preserve">No caso de problemas eletromagnéticos, aplicações comuns são na solução através de métodos numéricos chamados de </w:t>
+      </w:r>
+      <w:proofErr w:type="spellStart"/>
+      <w:r>
+        <w:rPr>
+          <w:rFonts w:eastAsiaTheme="minorEastAsia" w:cs="Times New Roman"/>
+          <w:i/>
+          <w:iCs/>
+        </w:rPr>
+        <w:t>mesh</w:t>
+      </w:r>
+      <w:proofErr w:type="spellEnd"/>
+      <w:r>
+        <w:rPr>
+          <w:rFonts w:eastAsiaTheme="minorEastAsia" w:cs="Times New Roman"/>
+        </w:rPr>
+        <w:t xml:space="preserve"> (utilizam o processo de criação de malhas para solucionar), sendo que cada um apresenta matrizes com características distintas, sejam elas esparsas ou densas. Independente disso, os métodos de forma geral resolvem um problema na forma </w:t>
+      </w:r>
+      <m:oMath>
+        <m:r>
+          <m:rPr>
+            <m:sty m:val="p"/>
+          </m:rPr>
+          <w:rPr>
+            <w:rFonts w:ascii="Cambria Math" w:eastAsiaTheme="minorEastAsia" w:hAnsi="Cambria Math" w:cs="Times New Roman"/>
+          </w:rPr>
+          <m:t>Ax=b</m:t>
+        </m:r>
+      </m:oMath>
+      <w:r>
+        <w:rPr>
+          <w:rFonts w:eastAsiaTheme="minorEastAsia" w:cs="Times New Roman"/>
+          <w:iCs/>
+        </w:rPr>
+        <w:t xml:space="preserve">, em que </w:t>
+      </w:r>
+      <m:oMath>
+        <m:r>
+          <m:rPr>
+            <m:sty m:val="p"/>
+          </m:rPr>
+          <w:rPr>
+            <w:rFonts w:ascii="Cambria Math" w:eastAsiaTheme="minorEastAsia" w:hAnsi="Cambria Math" w:cs="Times New Roman"/>
+          </w:rPr>
+          <m:t>b</m:t>
+        </m:r>
+      </m:oMath>
+      <w:r>
+        <w:rPr>
+          <w:rFonts w:eastAsiaTheme="minorEastAsia" w:cs="Times New Roman"/>
+        </w:rPr>
+        <w:t xml:space="preserve"> </w:t>
+      </w:r>
+      <w:proofErr w:type="spellStart"/>
+      <w:r>
+        <w:rPr>
+          <w:rFonts w:eastAsiaTheme="minorEastAsia" w:cs="Times New Roman"/>
+        </w:rPr>
+        <w:t>é</w:t>
+      </w:r>
+      <w:proofErr w:type="spellEnd"/>
+      <w:r>
+        <w:rPr>
+          <w:rFonts w:eastAsiaTheme="minorEastAsia" w:cs="Times New Roman"/>
+        </w:rPr>
+        <w:t xml:space="preserve"> um vetor de excitação e </w:t>
+      </w:r>
+      <m:oMath>
+        <m:r>
+          <m:rPr>
+            <m:sty m:val="p"/>
+          </m:rPr>
+          <w:rPr>
+            <w:rFonts w:ascii="Cambria Math" w:eastAsiaTheme="minorEastAsia" w:hAnsi="Cambria Math" w:cs="Times New Roman"/>
+          </w:rPr>
+          <m:t>A</m:t>
+        </m:r>
+      </m:oMath>
+      <w:r>
+        <w:rPr>
+          <w:rFonts w:eastAsiaTheme="minorEastAsia" w:cs="Times New Roman"/>
+          <w:iCs/>
+        </w:rPr>
+        <w:t xml:space="preserve"> apresenta as características do meio quando submetido às ondas eletromagnéticas desejadas. Pode-se citar mais especificamente o método dos momentos</w:t>
+      </w:r>
+      <w:r>
+        <w:rPr>
+          <w:rFonts w:eastAsiaTheme="minorEastAsia" w:cs="Times New Roman"/>
+          <w:iCs/>
+        </w:rPr>
+        <w:t>,</w:t>
+      </w:r>
+      <w:r>
+        <w:rPr>
+          <w:rFonts w:eastAsiaTheme="minorEastAsia" w:cs="Times New Roman"/>
+          <w:iCs/>
+        </w:rPr>
+        <w:t xml:space="preserve"> método dos elementos finitos</w:t>
+      </w:r>
+      <w:r>
+        <w:rPr>
+          <w:rFonts w:eastAsiaTheme="minorEastAsia" w:cs="Times New Roman"/>
+          <w:iCs/>
+        </w:rPr>
+        <w:t>, método das diferenças finitas. De forma mais genérica, outro ramo do eletromagnetismo no qual há presença constante de sistemas lineares é a análise de circuitos elétricos, no qual geralmente tem-se como objetivo determinar as tensões e correntes em determinado circuito.</w:t>
+      </w:r>
+    </w:p>
+    <w:p>
+      <w:pPr>
+        <w:rPr>
+          <w:rFonts w:eastAsiaTheme="minorEastAsia" w:cs="Times New Roman"/>
+          <w:iCs/>
+        </w:rPr>
+      </w:pPr>
+      <w:r>
+        <w:rPr>
+          <w:rFonts w:eastAsiaTheme="minorEastAsia" w:cs="Times New Roman"/>
+          <w:iCs/>
+        </w:rPr>
+        <w:tab/>
+        <w:t>Para problemas de controle, pode-se citar questões como posicionamento de braços robóticos, o qual exige transformações de coordenadas estritamente lineares</w:t>
+      </w:r>
+      <w:r>
+        <w:rPr>
+          <w:rFonts w:eastAsiaTheme="minorEastAsia" w:cs="Times New Roman"/>
+          <w:iCs/>
+        </w:rPr>
+        <w:t>, teoria de espaço de estados, funções de transferência de sistemas MIMO (</w:t>
+      </w:r>
+      <w:proofErr w:type="spellStart"/>
+      <w:r>
+        <w:rPr>
+          <w:rFonts w:eastAsiaTheme="minorEastAsia" w:cs="Times New Roman"/>
+          <w:iCs/>
+        </w:rPr>
+        <w:t>multiple</w:t>
+      </w:r>
+      <w:proofErr w:type="spellEnd"/>
+      <w:r>
+        <w:rPr>
+          <w:rFonts w:eastAsiaTheme="minorEastAsia" w:cs="Times New Roman"/>
+          <w:iCs/>
+        </w:rPr>
+        <w:t xml:space="preserve"> input </w:t>
+      </w:r>
+      <w:proofErr w:type="spellStart"/>
+      <w:r>
+        <w:rPr>
+          <w:rFonts w:eastAsiaTheme="minorEastAsia" w:cs="Times New Roman"/>
+          <w:iCs/>
+        </w:rPr>
+        <w:t>multiple</w:t>
+      </w:r>
+      <w:proofErr w:type="spellEnd"/>
+      <w:r>
+        <w:rPr>
+          <w:rFonts w:eastAsiaTheme="minorEastAsia" w:cs="Times New Roman"/>
+          <w:iCs/>
+        </w:rPr>
+        <w:t xml:space="preserve"> output) e criação de malhas de realimentação. Nestes casos, é comum encontrar matrizes bem definidas.</w:t>
       </w:r>
     </w:p>
     <w:p>
@@ -10232,6 +10574,7 @@
     <w:lsdException w:name="HTML Sample" w:semiHidden="1" w:unhideWhenUsed="1"/>
     <w:lsdException w:name="HTML Typewriter" w:semiHidden="1" w:unhideWhenUsed="1"/>
     <w:lsdException w:name="HTML Variable" w:semiHidden="1" w:unhideWhenUsed="1"/>
+    <w:lsdException w:name="Normal Table" w:semiHidden="1" w:unhideWhenUsed="1"/>
     <w:lsdException w:name="annotation subject" w:semiHidden="1" w:unhideWhenUsed="1"/>
     <w:lsdException w:name="No List" w:semiHidden="1" w:unhideWhenUsed="1"/>
     <w:lsdException w:name="Outline List 1" w:semiHidden="1" w:unhideWhenUsed="1"/>
@@ -10274,8 +10617,11 @@
     <w:lsdException w:name="Table Contemporary" w:semiHidden="1" w:unhideWhenUsed="1"/>
     <w:lsdException w:name="Table Elegant" w:semiHidden="1" w:unhideWhenUsed="1"/>
     <w:lsdException w:name="Table Professional" w:semiHidden="1" w:unhideWhenUsed="1"/>
+    <w:lsdException w:name="Table Subtle 1" w:semiHidden="1" w:unhideWhenUsed="1"/>
     <w:lsdException w:name="Table Subtle 2" w:semiHidden="1" w:unhideWhenUsed="1"/>
     <w:lsdException w:name="Table Web 1" w:semiHidden="1" w:unhideWhenUsed="1"/>
+    <w:lsdException w:name="Table Web 2" w:semiHidden="1" w:unhideWhenUsed="1"/>
+    <w:lsdException w:name="Table Web 3" w:semiHidden="1" w:unhideWhenUsed="1"/>
     <w:lsdException w:name="Balloon Text" w:semiHidden="1" w:unhideWhenUsed="1"/>
     <w:lsdException w:name="Table Grid" w:uiPriority="39"/>
     <w:lsdException w:name="Table Theme" w:semiHidden="1" w:unhideWhenUsed="1"/>

</xml_diff>